<commit_message>
Ajout de Luc au projet
</commit_message>
<xml_diff>
--- a/doc/Fiche_Projet_Equipe_Undefined.docx
+++ b/doc/Fiche_Projet_Equipe_Undefined.docx
@@ -159,6 +159,22 @@
           <w:b/>
           <w:sz w:val="28"/>
         </w:rPr>
+        <w:t>CHENG Luc</w:t>
+      </w:r>
+    </w:p>
+    <w:p>
+      <w:pPr>
+        <w:spacing w:after="0"/>
+        <w:rPr>
+          <w:b/>
+          <w:sz w:val="28"/>
+        </w:rPr>
+      </w:pPr>
+      <w:r>
+        <w:rPr>
+          <w:b/>
+          <w:sz w:val="28"/>
+        </w:rPr>
         <w:t>AI2-SI1</w:t>
       </w:r>
     </w:p>
@@ -170,15 +186,8 @@
           <w:sz w:val="28"/>
         </w:rPr>
       </w:pPr>
-    </w:p>
-    <w:p>
-      <w:pPr>
-        <w:spacing w:after="0"/>
-        <w:rPr>
-          <w:b/>
-          <w:sz w:val="28"/>
-        </w:rPr>
-      </w:pPr>
+      <w:bookmarkStart w:id="0" w:name="_GoBack"/>
+      <w:bookmarkEnd w:id="0"/>
     </w:p>
     <w:p>
       <w:pPr>
@@ -279,18 +288,7 @@
           <w:sz w:val="64"/>
           <w:szCs w:val="64"/>
         </w:rPr>
-        <w:t>Fiche de projet de l'équipe Un</w:t>
-      </w:r>
-      <w:bookmarkStart w:id="0" w:name="_GoBack"/>
-      <w:bookmarkEnd w:id="0"/>
-      <w:r>
-        <w:rPr>
-          <w:b/>
-          <w:color w:val="FF0000"/>
-          <w:sz w:val="64"/>
-          <w:szCs w:val="64"/>
-        </w:rPr>
-        <w:t>defined</w:t>
+        <w:t>Fiche de projet de l'équipe Undefined</w:t>
       </w:r>
     </w:p>
     <w:p>
@@ -1257,6 +1255,7 @@
         <w:docPartUnique/>
       </w:docPartObj>
     </w:sdtPr>
+    <w:sdtEndPr/>
     <w:sdtContent>
       <w:p>
         <w:pPr>

</xml_diff>

<commit_message>
Modif doc et ajout du detail de la reserv
</commit_message>
<xml_diff>
--- a/doc/Fiche_Projet_Equipe_Undefined.docx
+++ b/doc/Fiche_Projet_Equipe_Undefined.docx
@@ -186,360 +186,370 @@
           <w:sz w:val="28"/>
         </w:rPr>
       </w:pPr>
+    </w:p>
+    <w:p>
+      <w:pPr>
+        <w:spacing w:after="0"/>
+        <w:rPr>
+          <w:b/>
+          <w:sz w:val="28"/>
+        </w:rPr>
+      </w:pPr>
+    </w:p>
+    <w:p>
+      <w:pPr>
+        <w:spacing w:after="0"/>
+        <w:rPr>
+          <w:b/>
+          <w:sz w:val="28"/>
+        </w:rPr>
+      </w:pPr>
+    </w:p>
+    <w:p>
+      <w:pPr>
+        <w:spacing w:after="0"/>
+        <w:rPr>
+          <w:b/>
+          <w:sz w:val="28"/>
+        </w:rPr>
+      </w:pPr>
+    </w:p>
+    <w:p>
+      <w:pPr>
+        <w:spacing w:after="0"/>
+        <w:rPr>
+          <w:b/>
+          <w:sz w:val="28"/>
+        </w:rPr>
+      </w:pPr>
+    </w:p>
+    <w:p>
+      <w:pPr>
+        <w:spacing w:after="0"/>
+        <w:rPr>
+          <w:b/>
+          <w:sz w:val="28"/>
+        </w:rPr>
+      </w:pPr>
+    </w:p>
+    <w:p>
+      <w:pPr>
+        <w:spacing w:after="0"/>
+        <w:rPr>
+          <w:b/>
+          <w:sz w:val="28"/>
+        </w:rPr>
+      </w:pPr>
+    </w:p>
+    <w:p>
+      <w:pPr>
+        <w:spacing w:after="0"/>
+        <w:rPr>
+          <w:b/>
+          <w:sz w:val="28"/>
+        </w:rPr>
+      </w:pPr>
+    </w:p>
+    <w:p>
+      <w:pPr>
+        <w:spacing w:after="0"/>
+        <w:rPr>
+          <w:b/>
+          <w:sz w:val="28"/>
+        </w:rPr>
+      </w:pPr>
+    </w:p>
+    <w:p>
+      <w:pPr>
+        <w:spacing w:after="0"/>
+        <w:rPr>
+          <w:b/>
+          <w:sz w:val="28"/>
+        </w:rPr>
+      </w:pPr>
+    </w:p>
+    <w:p>
+      <w:pPr>
+        <w:spacing w:after="0"/>
+        <w:jc w:val="center"/>
+        <w:rPr>
+          <w:b/>
+          <w:color w:val="FF0000"/>
+          <w:sz w:val="64"/>
+          <w:szCs w:val="64"/>
+        </w:rPr>
+      </w:pPr>
+      <w:r>
+        <w:rPr>
+          <w:b/>
+          <w:color w:val="FF0000"/>
+          <w:sz w:val="64"/>
+          <w:szCs w:val="64"/>
+        </w:rPr>
+        <w:t>Fiche de projet de l'équipe Undefined</w:t>
+      </w:r>
+    </w:p>
+    <w:p>
+      <w:pPr>
+        <w:spacing w:after="0"/>
+        <w:rPr>
+          <w:b/>
+          <w:sz w:val="28"/>
+        </w:rPr>
+      </w:pPr>
+    </w:p>
+    <w:p>
+      <w:pPr>
+        <w:spacing w:after="0"/>
+        <w:rPr>
+          <w:b/>
+          <w:sz w:val="28"/>
+        </w:rPr>
+      </w:pPr>
+    </w:p>
+    <w:p>
+      <w:pPr>
+        <w:spacing w:after="0"/>
+        <w:rPr>
+          <w:b/>
+          <w:sz w:val="28"/>
+        </w:rPr>
+      </w:pPr>
+    </w:p>
+    <w:p>
+      <w:pPr>
+        <w:spacing w:after="0"/>
+        <w:rPr>
+          <w:b/>
+          <w:sz w:val="28"/>
+        </w:rPr>
+      </w:pPr>
+    </w:p>
+    <w:p>
+      <w:pPr>
+        <w:spacing w:after="0"/>
+        <w:rPr>
+          <w:b/>
+          <w:sz w:val="28"/>
+        </w:rPr>
+      </w:pPr>
+    </w:p>
+    <w:p>
+      <w:pPr>
+        <w:spacing w:after="0"/>
+        <w:rPr>
+          <w:b/>
+          <w:sz w:val="28"/>
+        </w:rPr>
+      </w:pPr>
+    </w:p>
+    <w:p>
+      <w:pPr>
+        <w:spacing w:after="0"/>
+        <w:rPr>
+          <w:b/>
+          <w:sz w:val="28"/>
+        </w:rPr>
+      </w:pPr>
+    </w:p>
+    <w:p>
+      <w:pPr>
+        <w:spacing w:after="0"/>
+        <w:rPr>
+          <w:b/>
+          <w:sz w:val="28"/>
+        </w:rPr>
+      </w:pPr>
+    </w:p>
+    <w:p>
+      <w:pPr>
+        <w:spacing w:after="0"/>
+        <w:rPr>
+          <w:b/>
+          <w:sz w:val="28"/>
+        </w:rPr>
+      </w:pPr>
+    </w:p>
+    <w:p>
+      <w:pPr>
+        <w:spacing w:after="0"/>
+        <w:rPr>
+          <w:b/>
+          <w:sz w:val="28"/>
+        </w:rPr>
+      </w:pPr>
+    </w:p>
+    <w:p>
+      <w:pPr>
+        <w:spacing w:after="0"/>
+        <w:rPr>
+          <w:b/>
+          <w:sz w:val="28"/>
+        </w:rPr>
+      </w:pPr>
+    </w:p>
+    <w:p>
+      <w:pPr>
+        <w:spacing w:after="0"/>
+        <w:rPr>
+          <w:b/>
+          <w:sz w:val="28"/>
+        </w:rPr>
+      </w:pPr>
+    </w:p>
+    <w:p>
+      <w:pPr>
+        <w:spacing w:after="0"/>
+        <w:rPr>
+          <w:b/>
+          <w:sz w:val="28"/>
+        </w:rPr>
+      </w:pPr>
+    </w:p>
+    <w:p>
+      <w:pPr>
+        <w:spacing w:after="0"/>
+        <w:rPr>
+          <w:b/>
+          <w:sz w:val="28"/>
+        </w:rPr>
+      </w:pPr>
+    </w:p>
+    <w:p>
+      <w:pPr>
+        <w:spacing w:after="0"/>
+        <w:rPr>
+          <w:b/>
+          <w:sz w:val="28"/>
+        </w:rPr>
+      </w:pPr>
+    </w:p>
+    <w:p>
+      <w:pPr>
+        <w:spacing w:after="0"/>
+        <w:rPr>
+          <w:b/>
+          <w:sz w:val="28"/>
+        </w:rPr>
+      </w:pPr>
+    </w:p>
+    <w:p>
+      <w:pPr>
+        <w:spacing w:after="0"/>
+        <w:rPr>
+          <w:b/>
+          <w:sz w:val="28"/>
+        </w:rPr>
+      </w:pPr>
+    </w:p>
+    <w:p>
+      <w:pPr>
+        <w:spacing w:after="0"/>
+        <w:rPr>
+          <w:b/>
+          <w:sz w:val="28"/>
+        </w:rPr>
+      </w:pPr>
+    </w:p>
+    <w:p>
+      <w:pPr>
+        <w:spacing w:after="0"/>
+        <w:rPr>
+          <w:b/>
+          <w:sz w:val="28"/>
+        </w:rPr>
+      </w:pPr>
+    </w:p>
+    <w:p>
+      <w:pPr>
+        <w:spacing w:after="0"/>
+        <w:rPr>
+          <w:b/>
+          <w:sz w:val="28"/>
+        </w:rPr>
+      </w:pPr>
+    </w:p>
+    <w:p>
+      <w:pPr>
+        <w:spacing w:after="0"/>
+        <w:rPr>
+          <w:b/>
+          <w:sz w:val="28"/>
+        </w:rPr>
+      </w:pPr>
+    </w:p>
+    <w:p>
+      <w:pPr>
+        <w:spacing w:after="0"/>
+        <w:rPr>
+          <w:b/>
+          <w:sz w:val="28"/>
+        </w:rPr>
+      </w:pPr>
+    </w:p>
+    <w:p>
+      <w:pPr>
+        <w:spacing w:after="0"/>
+        <w:rPr>
+          <w:b/>
+          <w:sz w:val="28"/>
+        </w:rPr>
+      </w:pPr>
+    </w:p>
+    <w:p>
+      <w:pPr>
+        <w:spacing w:after="0"/>
+        <w:rPr>
+          <w:b/>
+          <w:sz w:val="28"/>
+        </w:rPr>
+      </w:pPr>
+    </w:p>
+    <w:p>
+      <w:pPr>
+        <w:spacing w:after="0"/>
+        <w:rPr>
+          <w:b/>
+          <w:sz w:val="28"/>
+        </w:rPr>
+      </w:pPr>
+    </w:p>
+    <w:p>
+      <w:pPr>
+        <w:spacing w:after="0"/>
+        <w:jc w:val="center"/>
+        <w:rPr>
+          <w:b/>
+          <w:sz w:val="40"/>
+        </w:rPr>
+      </w:pPr>
+      <w:r>
+        <w:rPr>
+          <w:b/>
+          <w:sz w:val="40"/>
+        </w:rPr>
+        <w:t>SOMMAIRE</w:t>
+      </w:r>
+    </w:p>
+    <w:p>
+      <w:pPr>
+        <w:spacing w:after="0"/>
+        <w:jc w:val="center"/>
+        <w:rPr>
+          <w:b/>
+          <w:sz w:val="28"/>
+        </w:rPr>
+      </w:pPr>
       <w:bookmarkStart w:id="0" w:name="_GoBack"/>
       <w:bookmarkEnd w:id="0"/>
     </w:p>
     <w:p>
       <w:pPr>
         <w:spacing w:after="0"/>
-        <w:rPr>
-          <w:b/>
-          <w:sz w:val="28"/>
-        </w:rPr>
-      </w:pPr>
-    </w:p>
-    <w:p>
-      <w:pPr>
-        <w:spacing w:after="0"/>
-        <w:rPr>
-          <w:b/>
-          <w:sz w:val="28"/>
-        </w:rPr>
-      </w:pPr>
-    </w:p>
-    <w:p>
-      <w:pPr>
-        <w:spacing w:after="0"/>
-        <w:rPr>
-          <w:b/>
-          <w:sz w:val="28"/>
-        </w:rPr>
-      </w:pPr>
-    </w:p>
-    <w:p>
-      <w:pPr>
-        <w:spacing w:after="0"/>
-        <w:rPr>
-          <w:b/>
-          <w:sz w:val="28"/>
-        </w:rPr>
-      </w:pPr>
-    </w:p>
-    <w:p>
-      <w:pPr>
-        <w:spacing w:after="0"/>
-        <w:rPr>
-          <w:b/>
-          <w:sz w:val="28"/>
-        </w:rPr>
-      </w:pPr>
-    </w:p>
-    <w:p>
-      <w:pPr>
-        <w:spacing w:after="0"/>
-        <w:rPr>
-          <w:b/>
-          <w:sz w:val="28"/>
-        </w:rPr>
-      </w:pPr>
-    </w:p>
-    <w:p>
-      <w:pPr>
-        <w:spacing w:after="0"/>
-        <w:rPr>
-          <w:b/>
-          <w:sz w:val="28"/>
-        </w:rPr>
-      </w:pPr>
-    </w:p>
-    <w:p>
-      <w:pPr>
-        <w:spacing w:after="0"/>
-        <w:rPr>
-          <w:b/>
-          <w:sz w:val="28"/>
-        </w:rPr>
-      </w:pPr>
-    </w:p>
-    <w:p>
-      <w:pPr>
-        <w:spacing w:after="0"/>
-        <w:rPr>
-          <w:b/>
-          <w:sz w:val="28"/>
-        </w:rPr>
-      </w:pPr>
-    </w:p>
-    <w:p>
-      <w:pPr>
-        <w:spacing w:after="0"/>
         <w:jc w:val="center"/>
         <w:rPr>
           <w:b/>
-          <w:color w:val="FF0000"/>
-          <w:sz w:val="64"/>
-          <w:szCs w:val="64"/>
-        </w:rPr>
-      </w:pPr>
-      <w:r>
-        <w:rPr>
-          <w:b/>
-          <w:color w:val="FF0000"/>
-          <w:sz w:val="64"/>
-          <w:szCs w:val="64"/>
-        </w:rPr>
-        <w:t>Fiche de projet de l'équipe Undefined</w:t>
-      </w:r>
-    </w:p>
-    <w:p>
-      <w:pPr>
-        <w:spacing w:after="0"/>
-        <w:rPr>
-          <w:b/>
-          <w:sz w:val="28"/>
-        </w:rPr>
-      </w:pPr>
-    </w:p>
-    <w:p>
-      <w:pPr>
-        <w:spacing w:after="0"/>
-        <w:rPr>
-          <w:b/>
-          <w:sz w:val="28"/>
-        </w:rPr>
-      </w:pPr>
-    </w:p>
-    <w:p>
-      <w:pPr>
-        <w:spacing w:after="0"/>
-        <w:rPr>
-          <w:b/>
-          <w:sz w:val="28"/>
-        </w:rPr>
-      </w:pPr>
-    </w:p>
-    <w:p>
-      <w:pPr>
-        <w:spacing w:after="0"/>
-        <w:rPr>
-          <w:b/>
-          <w:sz w:val="28"/>
-        </w:rPr>
-      </w:pPr>
-    </w:p>
-    <w:p>
-      <w:pPr>
-        <w:spacing w:after="0"/>
-        <w:rPr>
-          <w:b/>
-          <w:sz w:val="28"/>
-        </w:rPr>
-      </w:pPr>
-    </w:p>
-    <w:p>
-      <w:pPr>
-        <w:spacing w:after="0"/>
-        <w:rPr>
-          <w:b/>
-          <w:sz w:val="28"/>
-        </w:rPr>
-      </w:pPr>
-    </w:p>
-    <w:p>
-      <w:pPr>
-        <w:spacing w:after="0"/>
-        <w:rPr>
-          <w:b/>
-          <w:sz w:val="28"/>
-        </w:rPr>
-      </w:pPr>
-    </w:p>
-    <w:p>
-      <w:pPr>
-        <w:spacing w:after="0"/>
-        <w:rPr>
-          <w:b/>
-          <w:sz w:val="28"/>
-        </w:rPr>
-      </w:pPr>
-    </w:p>
-    <w:p>
-      <w:pPr>
-        <w:spacing w:after="0"/>
-        <w:rPr>
-          <w:b/>
-          <w:sz w:val="28"/>
-        </w:rPr>
-      </w:pPr>
-    </w:p>
-    <w:p>
-      <w:pPr>
-        <w:spacing w:after="0"/>
-        <w:rPr>
-          <w:b/>
-          <w:sz w:val="28"/>
-        </w:rPr>
-      </w:pPr>
-    </w:p>
-    <w:p>
-      <w:pPr>
-        <w:spacing w:after="0"/>
-        <w:rPr>
-          <w:b/>
-          <w:sz w:val="28"/>
-        </w:rPr>
-      </w:pPr>
-    </w:p>
-    <w:p>
-      <w:pPr>
-        <w:spacing w:after="0"/>
-        <w:rPr>
-          <w:b/>
-          <w:sz w:val="28"/>
-        </w:rPr>
-      </w:pPr>
-    </w:p>
-    <w:p>
-      <w:pPr>
-        <w:spacing w:after="0"/>
-        <w:rPr>
-          <w:b/>
-          <w:sz w:val="28"/>
-        </w:rPr>
-      </w:pPr>
-    </w:p>
-    <w:p>
-      <w:pPr>
-        <w:spacing w:after="0"/>
-        <w:rPr>
-          <w:b/>
-          <w:sz w:val="28"/>
-        </w:rPr>
-      </w:pPr>
-    </w:p>
-    <w:p>
-      <w:pPr>
-        <w:spacing w:after="0"/>
-        <w:rPr>
-          <w:b/>
-          <w:sz w:val="28"/>
-        </w:rPr>
-      </w:pPr>
-    </w:p>
-    <w:p>
-      <w:pPr>
-        <w:spacing w:after="0"/>
-        <w:rPr>
-          <w:b/>
-          <w:sz w:val="28"/>
-        </w:rPr>
-      </w:pPr>
-    </w:p>
-    <w:p>
-      <w:pPr>
-        <w:spacing w:after="0"/>
-        <w:rPr>
-          <w:b/>
-          <w:sz w:val="28"/>
-        </w:rPr>
-      </w:pPr>
-    </w:p>
-    <w:p>
-      <w:pPr>
-        <w:spacing w:after="0"/>
-        <w:rPr>
-          <w:b/>
-          <w:sz w:val="28"/>
-        </w:rPr>
-      </w:pPr>
-    </w:p>
-    <w:p>
-      <w:pPr>
-        <w:spacing w:after="0"/>
-        <w:rPr>
-          <w:b/>
-          <w:sz w:val="28"/>
-        </w:rPr>
-      </w:pPr>
-    </w:p>
-    <w:p>
-      <w:pPr>
-        <w:spacing w:after="0"/>
-        <w:rPr>
-          <w:b/>
-          <w:sz w:val="28"/>
-        </w:rPr>
-      </w:pPr>
-    </w:p>
-    <w:p>
-      <w:pPr>
-        <w:spacing w:after="0"/>
-        <w:rPr>
-          <w:b/>
-          <w:sz w:val="28"/>
-        </w:rPr>
-      </w:pPr>
-    </w:p>
-    <w:p>
-      <w:pPr>
-        <w:spacing w:after="0"/>
-        <w:rPr>
-          <w:b/>
-          <w:sz w:val="28"/>
-        </w:rPr>
-      </w:pPr>
-    </w:p>
-    <w:p>
-      <w:pPr>
-        <w:spacing w:after="0"/>
-        <w:rPr>
-          <w:b/>
-          <w:sz w:val="28"/>
-        </w:rPr>
-      </w:pPr>
-    </w:p>
-    <w:p>
-      <w:pPr>
-        <w:spacing w:after="0"/>
-        <w:rPr>
-          <w:b/>
-          <w:sz w:val="28"/>
-        </w:rPr>
-      </w:pPr>
-    </w:p>
-    <w:p>
-      <w:pPr>
-        <w:spacing w:after="0"/>
-        <w:rPr>
-          <w:b/>
-          <w:sz w:val="28"/>
-        </w:rPr>
-      </w:pPr>
-    </w:p>
-    <w:p>
-      <w:pPr>
-        <w:spacing w:after="0"/>
-        <w:jc w:val="center"/>
-        <w:rPr>
-          <w:b/>
-          <w:sz w:val="40"/>
-        </w:rPr>
-      </w:pPr>
-      <w:r>
-        <w:rPr>
-          <w:b/>
-          <w:sz w:val="40"/>
-        </w:rPr>
-        <w:t>SOMMAIRE</w:t>
-      </w:r>
-    </w:p>
-    <w:p>
-      <w:pPr>
-        <w:spacing w:after="0"/>
-        <w:jc w:val="center"/>
-        <w:rPr>
-          <w:b/>
-          <w:sz w:val="40"/>
+          <w:sz w:val="28"/>
         </w:rPr>
       </w:pPr>
     </w:p>
@@ -554,14 +564,14 @@
         <w:rPr>
           <w:b/>
           <w:color w:val="FF0000"/>
-          <w:sz w:val="32"/>
-        </w:rPr>
-      </w:pPr>
-      <w:r>
-        <w:rPr>
-          <w:b/>
-          <w:color w:val="FF0000"/>
-          <w:sz w:val="32"/>
+          <w:sz w:val="28"/>
+        </w:rPr>
+      </w:pPr>
+      <w:r>
+        <w:rPr>
+          <w:b/>
+          <w:color w:val="FF0000"/>
+          <w:sz w:val="28"/>
         </w:rPr>
         <w:t>Fonctionnalités réalisées</w:t>
       </w:r>
@@ -577,14 +587,14 @@
         <w:rPr>
           <w:b/>
           <w:color w:val="FF0000"/>
-          <w:sz w:val="32"/>
-        </w:rPr>
-      </w:pPr>
-      <w:r>
-        <w:rPr>
-          <w:b/>
-          <w:color w:val="FF0000"/>
-          <w:sz w:val="32"/>
+          <w:sz w:val="28"/>
+        </w:rPr>
+      </w:pPr>
+      <w:r>
+        <w:rPr>
+          <w:b/>
+          <w:color w:val="FF0000"/>
+          <w:sz w:val="28"/>
         </w:rPr>
         <w:t>URLs utiles du projet</w:t>
       </w:r>
@@ -600,14 +610,14 @@
         <w:rPr>
           <w:b/>
           <w:color w:val="00B050"/>
-          <w:sz w:val="32"/>
+          <w:sz w:val="28"/>
         </w:rPr>
       </w:pPr>
       <w:r>
         <w:rPr>
           <w:b/>
           <w:color w:val="00B050"/>
-          <w:sz w:val="32"/>
+          <w:sz w:val="28"/>
         </w:rPr>
         <w:t>URL pour tester l'application</w:t>
       </w:r>
@@ -623,14 +633,14 @@
         <w:rPr>
           <w:b/>
           <w:color w:val="00B050"/>
-          <w:sz w:val="32"/>
+          <w:sz w:val="28"/>
         </w:rPr>
       </w:pPr>
       <w:r>
         <w:rPr>
           <w:b/>
           <w:color w:val="00B050"/>
-          <w:sz w:val="32"/>
+          <w:sz w:val="28"/>
         </w:rPr>
         <w:t>URL du dépôt git</w:t>
       </w:r>
@@ -783,299 +793,727 @@
         <w:rPr>
           <w:b/>
           <w:color w:val="FF0000"/>
+          <w:sz w:val="28"/>
+        </w:rPr>
+        <w:lastRenderedPageBreak/>
+        <w:t>Fonctionnalités</w:t>
+      </w:r>
+      <w:r>
+        <w:rPr>
+          <w:b/>
+          <w:color w:val="FF0000"/>
           <w:sz w:val="32"/>
         </w:rPr>
-        <w:lastRenderedPageBreak/>
-        <w:t>Fonctionnalités réalisées</w:t>
-      </w:r>
-    </w:p>
-    <w:p>
-      <w:pPr>
-        <w:spacing w:after="0"/>
-        <w:rPr>
-          <w:b/>
-          <w:color w:val="FF0000"/>
-          <w:sz w:val="32"/>
-        </w:rPr>
-      </w:pPr>
-    </w:p>
-    <w:p>
-      <w:pPr>
-        <w:spacing w:after="0"/>
-        <w:rPr>
-          <w:b/>
-          <w:color w:val="FF0000"/>
-          <w:sz w:val="32"/>
-        </w:rPr>
-      </w:pPr>
-    </w:p>
-    <w:p>
-      <w:pPr>
-        <w:spacing w:after="0"/>
-        <w:rPr>
-          <w:b/>
-          <w:color w:val="FF0000"/>
-          <w:sz w:val="32"/>
-        </w:rPr>
-      </w:pPr>
-    </w:p>
-    <w:p>
-      <w:pPr>
-        <w:spacing w:after="0"/>
-        <w:rPr>
-          <w:b/>
-          <w:color w:val="FF0000"/>
-          <w:sz w:val="32"/>
-        </w:rPr>
-      </w:pPr>
-    </w:p>
-    <w:p>
-      <w:pPr>
-        <w:spacing w:after="0"/>
-        <w:rPr>
-          <w:b/>
-          <w:color w:val="FF0000"/>
-          <w:sz w:val="32"/>
-        </w:rPr>
-      </w:pPr>
-    </w:p>
-    <w:p>
-      <w:pPr>
-        <w:spacing w:after="0"/>
-        <w:rPr>
-          <w:b/>
-          <w:color w:val="FF0000"/>
-          <w:sz w:val="32"/>
-        </w:rPr>
-      </w:pPr>
-    </w:p>
-    <w:p>
-      <w:pPr>
-        <w:spacing w:after="0"/>
-        <w:rPr>
-          <w:b/>
-          <w:color w:val="FF0000"/>
-          <w:sz w:val="32"/>
-        </w:rPr>
-      </w:pPr>
-    </w:p>
-    <w:p>
-      <w:pPr>
-        <w:spacing w:after="0"/>
-        <w:rPr>
-          <w:b/>
-          <w:color w:val="FF0000"/>
-          <w:sz w:val="32"/>
-        </w:rPr>
-      </w:pPr>
-    </w:p>
-    <w:p>
-      <w:pPr>
-        <w:spacing w:after="0"/>
-        <w:rPr>
-          <w:b/>
-          <w:color w:val="FF0000"/>
-          <w:sz w:val="32"/>
-        </w:rPr>
-      </w:pPr>
-    </w:p>
-    <w:p>
-      <w:pPr>
-        <w:spacing w:after="0"/>
-        <w:rPr>
-          <w:b/>
-          <w:color w:val="FF0000"/>
-          <w:sz w:val="32"/>
-        </w:rPr>
-      </w:pPr>
-    </w:p>
-    <w:p>
-      <w:pPr>
-        <w:spacing w:after="0"/>
-        <w:rPr>
-          <w:b/>
-          <w:color w:val="FF0000"/>
-          <w:sz w:val="32"/>
-        </w:rPr>
-      </w:pPr>
-    </w:p>
-    <w:p>
-      <w:pPr>
-        <w:spacing w:after="0"/>
-        <w:rPr>
-          <w:b/>
-          <w:color w:val="FF0000"/>
-          <w:sz w:val="32"/>
-        </w:rPr>
-      </w:pPr>
-    </w:p>
-    <w:p>
-      <w:pPr>
-        <w:spacing w:after="0"/>
-        <w:rPr>
-          <w:b/>
-          <w:color w:val="FF0000"/>
-          <w:sz w:val="32"/>
-        </w:rPr>
-      </w:pPr>
-    </w:p>
-    <w:p>
-      <w:pPr>
-        <w:spacing w:after="0"/>
-        <w:rPr>
-          <w:b/>
-          <w:color w:val="FF0000"/>
-          <w:sz w:val="32"/>
-        </w:rPr>
-      </w:pPr>
-    </w:p>
-    <w:p>
-      <w:pPr>
-        <w:spacing w:after="0"/>
-        <w:rPr>
-          <w:b/>
-          <w:color w:val="FF0000"/>
-          <w:sz w:val="32"/>
-        </w:rPr>
-      </w:pPr>
-    </w:p>
-    <w:p>
-      <w:pPr>
-        <w:spacing w:after="0"/>
-        <w:rPr>
-          <w:b/>
-          <w:color w:val="FF0000"/>
-          <w:sz w:val="32"/>
-        </w:rPr>
-      </w:pPr>
-    </w:p>
-    <w:p>
-      <w:pPr>
-        <w:spacing w:after="0"/>
-        <w:rPr>
-          <w:b/>
-          <w:color w:val="FF0000"/>
-          <w:sz w:val="32"/>
-        </w:rPr>
-      </w:pPr>
-    </w:p>
-    <w:p>
-      <w:pPr>
-        <w:spacing w:after="0"/>
-        <w:rPr>
-          <w:b/>
-          <w:color w:val="FF0000"/>
-          <w:sz w:val="32"/>
-        </w:rPr>
-      </w:pPr>
-    </w:p>
-    <w:p>
-      <w:pPr>
-        <w:spacing w:after="0"/>
-        <w:rPr>
-          <w:b/>
-          <w:color w:val="FF0000"/>
-          <w:sz w:val="32"/>
-        </w:rPr>
-      </w:pPr>
-    </w:p>
-    <w:p>
-      <w:pPr>
-        <w:spacing w:after="0"/>
-        <w:rPr>
-          <w:b/>
-          <w:color w:val="FF0000"/>
-          <w:sz w:val="32"/>
-        </w:rPr>
-      </w:pPr>
-    </w:p>
-    <w:p>
-      <w:pPr>
-        <w:spacing w:after="0"/>
-        <w:rPr>
-          <w:b/>
-          <w:color w:val="FF0000"/>
-          <w:sz w:val="32"/>
-        </w:rPr>
-      </w:pPr>
-    </w:p>
-    <w:p>
-      <w:pPr>
-        <w:spacing w:after="0"/>
-        <w:rPr>
-          <w:b/>
-          <w:color w:val="FF0000"/>
-          <w:sz w:val="32"/>
-        </w:rPr>
-      </w:pPr>
-    </w:p>
-    <w:p>
-      <w:pPr>
-        <w:spacing w:after="0"/>
-        <w:rPr>
-          <w:b/>
-          <w:color w:val="FF0000"/>
-          <w:sz w:val="32"/>
-        </w:rPr>
-      </w:pPr>
-    </w:p>
-    <w:p>
-      <w:pPr>
-        <w:spacing w:after="0"/>
-        <w:rPr>
-          <w:b/>
-          <w:color w:val="FF0000"/>
-          <w:sz w:val="32"/>
-        </w:rPr>
-      </w:pPr>
-    </w:p>
-    <w:p>
-      <w:pPr>
-        <w:spacing w:after="0"/>
-        <w:rPr>
-          <w:b/>
-          <w:color w:val="FF0000"/>
-          <w:sz w:val="32"/>
-        </w:rPr>
-      </w:pPr>
-    </w:p>
-    <w:p>
-      <w:pPr>
-        <w:spacing w:after="0"/>
-        <w:rPr>
-          <w:b/>
-          <w:color w:val="FF0000"/>
-          <w:sz w:val="32"/>
-        </w:rPr>
-      </w:pPr>
-    </w:p>
-    <w:p>
-      <w:pPr>
-        <w:spacing w:after="0"/>
-        <w:rPr>
-          <w:b/>
-          <w:color w:val="FF0000"/>
-          <w:sz w:val="32"/>
-        </w:rPr>
-      </w:pPr>
-    </w:p>
-    <w:p>
-      <w:pPr>
-        <w:spacing w:after="0"/>
-        <w:rPr>
-          <w:b/>
-          <w:color w:val="FF0000"/>
-          <w:sz w:val="32"/>
-        </w:rPr>
-      </w:pPr>
-    </w:p>
-    <w:p>
-      <w:pPr>
-        <w:spacing w:after="0"/>
-        <w:rPr>
-          <w:b/>
-          <w:color w:val="FF0000"/>
-          <w:sz w:val="32"/>
+        <w:t xml:space="preserve"> réalisées</w:t>
+      </w:r>
+    </w:p>
+    <w:p>
+      <w:pPr>
+        <w:spacing w:after="0"/>
+        <w:rPr>
+          <w:b/>
+          <w:color w:val="FF0000"/>
+          <w:sz w:val="24"/>
+          <w:szCs w:val="24"/>
+        </w:rPr>
+      </w:pPr>
+    </w:p>
+    <w:p>
+      <w:pPr>
+        <w:spacing w:after="0"/>
+        <w:rPr>
+          <w:b/>
+          <w:sz w:val="24"/>
+          <w:szCs w:val="24"/>
+        </w:rPr>
+      </w:pPr>
+      <w:r>
+        <w:rPr>
+          <w:b/>
+          <w:sz w:val="24"/>
+          <w:szCs w:val="24"/>
+        </w:rPr>
+        <w:t>Les fonctionnalités suivantes ont été réalisées :</w:t>
+      </w:r>
+    </w:p>
+    <w:p>
+      <w:pPr>
+        <w:spacing w:after="0" w:line="120" w:lineRule="auto"/>
+        <w:rPr>
+          <w:b/>
+          <w:sz w:val="24"/>
+          <w:szCs w:val="24"/>
+        </w:rPr>
+      </w:pPr>
+    </w:p>
+    <w:p>
+      <w:pPr>
+        <w:pStyle w:val="Paragraphedeliste"/>
+        <w:numPr>
+          <w:ilvl w:val="0"/>
+          <w:numId w:val="3"/>
+        </w:numPr>
+        <w:spacing w:after="0" w:line="256" w:lineRule="auto"/>
+        <w:rPr>
+          <w:b/>
+          <w:sz w:val="24"/>
+          <w:szCs w:val="24"/>
+        </w:rPr>
+      </w:pPr>
+      <w:r>
+        <w:rPr>
+          <w:b/>
+          <w:sz w:val="24"/>
+          <w:szCs w:val="24"/>
+        </w:rPr>
+        <w:t xml:space="preserve">Par </w:t>
+      </w:r>
+      <w:r>
+        <w:rPr>
+          <w:b/>
+          <w:sz w:val="24"/>
+          <w:szCs w:val="24"/>
+        </w:rPr>
+        <w:t>Camille</w:t>
+      </w:r>
+      <w:r>
+        <w:rPr>
+          <w:b/>
+          <w:sz w:val="24"/>
+          <w:szCs w:val="24"/>
+        </w:rPr>
+        <w:t xml:space="preserve"> : Fonctionnalités n°1, </w:t>
+      </w:r>
+      <w:r>
+        <w:rPr>
+          <w:b/>
+          <w:sz w:val="24"/>
+          <w:szCs w:val="24"/>
+        </w:rPr>
+        <w:t>3</w:t>
+      </w:r>
+      <w:r>
+        <w:rPr>
+          <w:b/>
+          <w:sz w:val="24"/>
+          <w:szCs w:val="24"/>
+        </w:rPr>
+        <w:t xml:space="preserve">, Par </w:t>
+      </w:r>
+      <w:r>
+        <w:rPr>
+          <w:b/>
+          <w:sz w:val="24"/>
+          <w:szCs w:val="24"/>
+        </w:rPr>
+        <w:t>Luc</w:t>
+      </w:r>
+      <w:r>
+        <w:rPr>
+          <w:b/>
+          <w:sz w:val="24"/>
+          <w:szCs w:val="24"/>
+        </w:rPr>
+        <w:t xml:space="preserve"> : Fonctionnalités n°3, 4, 18, 19</w:t>
+      </w:r>
+    </w:p>
+    <w:p>
+      <w:pPr>
+        <w:pStyle w:val="Paragraphedeliste"/>
+        <w:numPr>
+          <w:ilvl w:val="0"/>
+          <w:numId w:val="3"/>
+        </w:numPr>
+        <w:spacing w:after="0" w:line="256" w:lineRule="auto"/>
+        <w:rPr>
+          <w:b/>
+          <w:sz w:val="24"/>
+          <w:szCs w:val="24"/>
+        </w:rPr>
+      </w:pPr>
+      <w:r>
+        <w:rPr>
+          <w:b/>
+          <w:sz w:val="24"/>
+          <w:szCs w:val="24"/>
+        </w:rPr>
+        <w:t xml:space="preserve">Par Luc : Fonctionnalités n°2, </w:t>
+      </w:r>
+    </w:p>
+    <w:p>
+      <w:pPr>
+        <w:pStyle w:val="Paragraphedeliste"/>
+        <w:numPr>
+          <w:ilvl w:val="0"/>
+          <w:numId w:val="3"/>
+        </w:numPr>
+        <w:spacing w:after="0" w:line="256" w:lineRule="auto"/>
+        <w:rPr>
+          <w:b/>
+          <w:sz w:val="24"/>
+          <w:szCs w:val="24"/>
+        </w:rPr>
+      </w:pPr>
+      <w:r>
+        <w:rPr>
+          <w:b/>
+          <w:sz w:val="24"/>
+          <w:szCs w:val="24"/>
+        </w:rPr>
+        <w:t xml:space="preserve">Par </w:t>
+      </w:r>
+      <w:r>
+        <w:rPr>
+          <w:b/>
+          <w:sz w:val="24"/>
+          <w:szCs w:val="24"/>
+        </w:rPr>
+        <w:t>Aymerik</w:t>
+      </w:r>
+      <w:r>
+        <w:rPr>
+          <w:b/>
+          <w:sz w:val="24"/>
+          <w:szCs w:val="24"/>
+        </w:rPr>
+        <w:t xml:space="preserve"> : Fonctionnalités n°</w:t>
+      </w:r>
+      <w:r>
+        <w:rPr>
+          <w:b/>
+          <w:sz w:val="24"/>
+          <w:szCs w:val="24"/>
+        </w:rPr>
+        <w:t>6, 7, 8</w:t>
+      </w:r>
+    </w:p>
+    <w:p>
+      <w:pPr>
+        <w:pStyle w:val="Paragraphedeliste"/>
+        <w:numPr>
+          <w:ilvl w:val="0"/>
+          <w:numId w:val="3"/>
+        </w:numPr>
+        <w:spacing w:after="0" w:line="256" w:lineRule="auto"/>
+        <w:rPr>
+          <w:b/>
+          <w:sz w:val="24"/>
+          <w:szCs w:val="24"/>
+        </w:rPr>
+      </w:pPr>
+      <w:r>
+        <w:rPr>
+          <w:b/>
+          <w:sz w:val="24"/>
+          <w:szCs w:val="24"/>
+        </w:rPr>
+        <w:t xml:space="preserve">Par </w:t>
+      </w:r>
+      <w:r>
+        <w:rPr>
+          <w:b/>
+          <w:sz w:val="24"/>
+          <w:szCs w:val="24"/>
+        </w:rPr>
+        <w:t>Quentin</w:t>
+      </w:r>
+      <w:r>
+        <w:rPr>
+          <w:b/>
+          <w:sz w:val="24"/>
+          <w:szCs w:val="24"/>
+        </w:rPr>
+        <w:t xml:space="preserve"> : Fonctionnalités n°</w:t>
+      </w:r>
+      <w:r>
+        <w:rPr>
+          <w:b/>
+          <w:sz w:val="24"/>
+          <w:szCs w:val="24"/>
+        </w:rPr>
+        <w:t>18</w:t>
+      </w:r>
+    </w:p>
+    <w:p>
+      <w:pPr>
+        <w:pStyle w:val="Paragraphedeliste"/>
+        <w:numPr>
+          <w:ilvl w:val="0"/>
+          <w:numId w:val="3"/>
+        </w:numPr>
+        <w:spacing w:after="0" w:line="256" w:lineRule="auto"/>
+        <w:rPr>
+          <w:b/>
+          <w:sz w:val="24"/>
+          <w:szCs w:val="24"/>
+        </w:rPr>
+      </w:pPr>
+      <w:r>
+        <w:rPr>
+          <w:b/>
+          <w:sz w:val="24"/>
+          <w:szCs w:val="24"/>
+        </w:rPr>
+        <w:t xml:space="preserve">Par </w:t>
+      </w:r>
+      <w:r>
+        <w:rPr>
+          <w:b/>
+          <w:sz w:val="24"/>
+          <w:szCs w:val="24"/>
+        </w:rPr>
+        <w:t>Loïc</w:t>
+      </w:r>
+      <w:r>
+        <w:rPr>
+          <w:b/>
+          <w:sz w:val="24"/>
+          <w:szCs w:val="24"/>
+        </w:rPr>
+        <w:t xml:space="preserve"> : Fonctionnalités n°</w:t>
+      </w:r>
+      <w:r>
+        <w:rPr>
+          <w:b/>
+          <w:sz w:val="24"/>
+          <w:szCs w:val="24"/>
+        </w:rPr>
+        <w:t>9, 15</w:t>
+      </w:r>
+    </w:p>
+    <w:p>
+      <w:pPr>
+        <w:pStyle w:val="Paragraphedeliste"/>
+        <w:numPr>
+          <w:ilvl w:val="0"/>
+          <w:numId w:val="3"/>
+        </w:numPr>
+        <w:spacing w:after="0" w:line="256" w:lineRule="auto"/>
+        <w:rPr>
+          <w:b/>
+          <w:color w:val="FF0000"/>
+          <w:sz w:val="24"/>
+          <w:szCs w:val="24"/>
+        </w:rPr>
+      </w:pPr>
+      <w:r>
+        <w:rPr>
+          <w:b/>
+          <w:sz w:val="24"/>
+          <w:szCs w:val="24"/>
+        </w:rPr>
+        <w:t xml:space="preserve">Par </w:t>
+      </w:r>
+      <w:r>
+        <w:rPr>
+          <w:b/>
+          <w:sz w:val="24"/>
+          <w:szCs w:val="24"/>
+        </w:rPr>
+        <w:t>Guillaume</w:t>
+      </w:r>
+      <w:r>
+        <w:rPr>
+          <w:b/>
+          <w:sz w:val="24"/>
+          <w:szCs w:val="24"/>
+        </w:rPr>
+        <w:t xml:space="preserve"> : Fonctionnalité n°</w:t>
+      </w:r>
+    </w:p>
+    <w:p>
+      <w:pPr>
+        <w:spacing w:after="0"/>
+        <w:rPr>
+          <w:b/>
+          <w:color w:val="FF0000"/>
+          <w:sz w:val="24"/>
+          <w:szCs w:val="24"/>
+        </w:rPr>
+      </w:pPr>
+    </w:p>
+    <w:p>
+      <w:pPr>
+        <w:spacing w:after="0"/>
+        <w:rPr>
+          <w:b/>
+          <w:color w:val="FF0000"/>
+          <w:sz w:val="24"/>
+          <w:szCs w:val="24"/>
+        </w:rPr>
+      </w:pPr>
+    </w:p>
+    <w:p>
+      <w:pPr>
+        <w:spacing w:after="0"/>
+        <w:rPr>
+          <w:b/>
+          <w:color w:val="FF0000"/>
+          <w:sz w:val="24"/>
+          <w:szCs w:val="24"/>
+        </w:rPr>
+      </w:pPr>
+    </w:p>
+    <w:p>
+      <w:pPr>
+        <w:spacing w:after="0"/>
+        <w:rPr>
+          <w:b/>
+          <w:color w:val="FF0000"/>
+          <w:sz w:val="24"/>
+          <w:szCs w:val="24"/>
+        </w:rPr>
+      </w:pPr>
+    </w:p>
+    <w:p>
+      <w:pPr>
+        <w:spacing w:after="0"/>
+        <w:rPr>
+          <w:b/>
+          <w:color w:val="FF0000"/>
+          <w:sz w:val="24"/>
+          <w:szCs w:val="24"/>
+        </w:rPr>
+      </w:pPr>
+    </w:p>
+    <w:p>
+      <w:pPr>
+        <w:spacing w:after="0"/>
+        <w:rPr>
+          <w:b/>
+          <w:color w:val="FF0000"/>
+          <w:sz w:val="24"/>
+          <w:szCs w:val="24"/>
+        </w:rPr>
+      </w:pPr>
+    </w:p>
+    <w:p>
+      <w:pPr>
+        <w:spacing w:after="0"/>
+        <w:rPr>
+          <w:b/>
+          <w:color w:val="FF0000"/>
+          <w:sz w:val="24"/>
+          <w:szCs w:val="24"/>
+        </w:rPr>
+      </w:pPr>
+    </w:p>
+    <w:p>
+      <w:pPr>
+        <w:spacing w:after="0"/>
+        <w:rPr>
+          <w:b/>
+          <w:color w:val="FF0000"/>
+          <w:sz w:val="24"/>
+          <w:szCs w:val="24"/>
+        </w:rPr>
+      </w:pPr>
+    </w:p>
+    <w:p>
+      <w:pPr>
+        <w:spacing w:after="0"/>
+        <w:rPr>
+          <w:b/>
+          <w:color w:val="FF0000"/>
+          <w:sz w:val="24"/>
+          <w:szCs w:val="24"/>
+        </w:rPr>
+      </w:pPr>
+    </w:p>
+    <w:p>
+      <w:pPr>
+        <w:spacing w:after="0"/>
+        <w:rPr>
+          <w:b/>
+          <w:color w:val="FF0000"/>
+          <w:sz w:val="24"/>
+          <w:szCs w:val="24"/>
+        </w:rPr>
+      </w:pPr>
+    </w:p>
+    <w:p>
+      <w:pPr>
+        <w:spacing w:after="0"/>
+        <w:rPr>
+          <w:b/>
+          <w:color w:val="FF0000"/>
+          <w:sz w:val="24"/>
+          <w:szCs w:val="24"/>
+        </w:rPr>
+      </w:pPr>
+    </w:p>
+    <w:p>
+      <w:pPr>
+        <w:spacing w:after="0"/>
+        <w:rPr>
+          <w:b/>
+          <w:color w:val="FF0000"/>
+          <w:sz w:val="24"/>
+          <w:szCs w:val="24"/>
+        </w:rPr>
+      </w:pPr>
+    </w:p>
+    <w:p>
+      <w:pPr>
+        <w:spacing w:after="0"/>
+        <w:rPr>
+          <w:b/>
+          <w:color w:val="FF0000"/>
+          <w:sz w:val="24"/>
+          <w:szCs w:val="24"/>
+        </w:rPr>
+      </w:pPr>
+    </w:p>
+    <w:p>
+      <w:pPr>
+        <w:spacing w:after="0"/>
+        <w:rPr>
+          <w:b/>
+          <w:color w:val="FF0000"/>
+          <w:sz w:val="24"/>
+          <w:szCs w:val="24"/>
+        </w:rPr>
+      </w:pPr>
+    </w:p>
+    <w:p>
+      <w:pPr>
+        <w:spacing w:after="0"/>
+        <w:rPr>
+          <w:b/>
+          <w:color w:val="FF0000"/>
+          <w:sz w:val="24"/>
+          <w:szCs w:val="24"/>
+        </w:rPr>
+      </w:pPr>
+    </w:p>
+    <w:p>
+      <w:pPr>
+        <w:spacing w:after="0"/>
+        <w:rPr>
+          <w:b/>
+          <w:color w:val="FF0000"/>
+          <w:sz w:val="24"/>
+          <w:szCs w:val="24"/>
+        </w:rPr>
+      </w:pPr>
+    </w:p>
+    <w:p>
+      <w:pPr>
+        <w:spacing w:after="0"/>
+        <w:rPr>
+          <w:b/>
+          <w:color w:val="FF0000"/>
+          <w:sz w:val="24"/>
+          <w:szCs w:val="24"/>
+        </w:rPr>
+      </w:pPr>
+    </w:p>
+    <w:p>
+      <w:pPr>
+        <w:spacing w:after="0"/>
+        <w:rPr>
+          <w:b/>
+          <w:color w:val="FF0000"/>
+          <w:sz w:val="24"/>
+          <w:szCs w:val="24"/>
+        </w:rPr>
+      </w:pPr>
+    </w:p>
+    <w:p>
+      <w:pPr>
+        <w:spacing w:after="0"/>
+        <w:rPr>
+          <w:b/>
+          <w:color w:val="FF0000"/>
+          <w:sz w:val="24"/>
+          <w:szCs w:val="24"/>
+        </w:rPr>
+      </w:pPr>
+    </w:p>
+    <w:p>
+      <w:pPr>
+        <w:spacing w:after="0"/>
+        <w:rPr>
+          <w:b/>
+          <w:color w:val="FF0000"/>
+          <w:sz w:val="24"/>
+          <w:szCs w:val="24"/>
+        </w:rPr>
+      </w:pPr>
+    </w:p>
+    <w:p>
+      <w:pPr>
+        <w:spacing w:after="0"/>
+        <w:rPr>
+          <w:b/>
+          <w:color w:val="FF0000"/>
+          <w:sz w:val="24"/>
+          <w:szCs w:val="24"/>
+        </w:rPr>
+      </w:pPr>
+    </w:p>
+    <w:p>
+      <w:pPr>
+        <w:spacing w:after="0"/>
+        <w:rPr>
+          <w:b/>
+          <w:color w:val="FF0000"/>
+          <w:sz w:val="24"/>
+          <w:szCs w:val="24"/>
+        </w:rPr>
+      </w:pPr>
+    </w:p>
+    <w:p>
+      <w:pPr>
+        <w:spacing w:after="0"/>
+        <w:rPr>
+          <w:b/>
+          <w:color w:val="FF0000"/>
+          <w:sz w:val="24"/>
+          <w:szCs w:val="24"/>
+        </w:rPr>
+      </w:pPr>
+    </w:p>
+    <w:p>
+      <w:pPr>
+        <w:spacing w:after="0"/>
+        <w:rPr>
+          <w:b/>
+          <w:color w:val="FF0000"/>
+          <w:sz w:val="24"/>
+          <w:szCs w:val="24"/>
+        </w:rPr>
+      </w:pPr>
+    </w:p>
+    <w:p>
+      <w:pPr>
+        <w:spacing w:after="0"/>
+        <w:rPr>
+          <w:b/>
+          <w:color w:val="FF0000"/>
+          <w:sz w:val="24"/>
+          <w:szCs w:val="24"/>
+        </w:rPr>
+      </w:pPr>
+    </w:p>
+    <w:p>
+      <w:pPr>
+        <w:spacing w:after="0"/>
+        <w:rPr>
+          <w:b/>
+          <w:color w:val="FF0000"/>
+          <w:sz w:val="24"/>
+          <w:szCs w:val="24"/>
+        </w:rPr>
+      </w:pPr>
+    </w:p>
+    <w:p>
+      <w:pPr>
+        <w:spacing w:after="0"/>
+        <w:rPr>
+          <w:b/>
+          <w:color w:val="FF0000"/>
+          <w:sz w:val="24"/>
+        </w:rPr>
+      </w:pPr>
+    </w:p>
+    <w:p>
+      <w:pPr>
+        <w:spacing w:after="0"/>
+        <w:rPr>
+          <w:b/>
+          <w:color w:val="FF0000"/>
+          <w:sz w:val="24"/>
+        </w:rPr>
+      </w:pPr>
+    </w:p>
+    <w:p>
+      <w:pPr>
+        <w:spacing w:after="0"/>
+        <w:rPr>
+          <w:b/>
+          <w:color w:val="FF0000"/>
+          <w:sz w:val="24"/>
+        </w:rPr>
+      </w:pPr>
+    </w:p>
+    <w:p>
+      <w:pPr>
+        <w:spacing w:after="0"/>
+        <w:rPr>
+          <w:b/>
+          <w:color w:val="FF0000"/>
+          <w:sz w:val="24"/>
+        </w:rPr>
+      </w:pPr>
+    </w:p>
+    <w:p>
+      <w:pPr>
+        <w:spacing w:after="0"/>
+        <w:rPr>
+          <w:b/>
+          <w:color w:val="FF0000"/>
+          <w:sz w:val="24"/>
+        </w:rPr>
+      </w:pPr>
+    </w:p>
+    <w:p>
+      <w:pPr>
+        <w:spacing w:after="0"/>
+        <w:rPr>
+          <w:b/>
+          <w:color w:val="FF0000"/>
+          <w:sz w:val="24"/>
+        </w:rPr>
+      </w:pPr>
+    </w:p>
+    <w:p>
+      <w:pPr>
+        <w:spacing w:after="0"/>
+        <w:rPr>
+          <w:b/>
+          <w:color w:val="FF0000"/>
+          <w:sz w:val="24"/>
+        </w:rPr>
+      </w:pPr>
+    </w:p>
+    <w:p>
+      <w:pPr>
+        <w:spacing w:after="0"/>
+        <w:rPr>
+          <w:b/>
+          <w:color w:val="FF0000"/>
+          <w:sz w:val="24"/>
+        </w:rPr>
+      </w:pPr>
+    </w:p>
+    <w:p>
+      <w:pPr>
+        <w:spacing w:after="0"/>
+        <w:rPr>
+          <w:b/>
+          <w:color w:val="FF0000"/>
+          <w:sz w:val="24"/>
+        </w:rPr>
+      </w:pPr>
+    </w:p>
+    <w:p>
+      <w:pPr>
+        <w:spacing w:after="0"/>
+        <w:rPr>
+          <w:b/>
+          <w:color w:val="FF0000"/>
+          <w:sz w:val="24"/>
+        </w:rPr>
+      </w:pPr>
+    </w:p>
+    <w:p>
+      <w:pPr>
+        <w:spacing w:after="0"/>
+        <w:rPr>
+          <w:b/>
+          <w:color w:val="FF0000"/>
+          <w:sz w:val="24"/>
         </w:rPr>
       </w:pPr>
     </w:p>
@@ -1090,16 +1528,15 @@
         <w:rPr>
           <w:b/>
           <w:color w:val="FF0000"/>
-          <w:sz w:val="32"/>
-        </w:rPr>
-      </w:pPr>
-      <w:r>
-        <w:rPr>
-          <w:b/>
-          <w:color w:val="FF0000"/>
-          <w:sz w:val="32"/>
-        </w:rPr>
-        <w:lastRenderedPageBreak/>
+          <w:sz w:val="28"/>
+        </w:rPr>
+      </w:pPr>
+      <w:r>
+        <w:rPr>
+          <w:b/>
+          <w:color w:val="FF0000"/>
+          <w:sz w:val="28"/>
+        </w:rPr>
         <w:t>URLs utiles du projet</w:t>
       </w:r>
     </w:p>
@@ -1114,14 +1551,14 @@
         <w:rPr>
           <w:b/>
           <w:color w:val="00B050"/>
-          <w:sz w:val="32"/>
+          <w:sz w:val="28"/>
         </w:rPr>
       </w:pPr>
       <w:r>
         <w:rPr>
           <w:b/>
           <w:color w:val="00B050"/>
-          <w:sz w:val="32"/>
+          <w:sz w:val="28"/>
         </w:rPr>
         <w:t>URL pour tester l'application</w:t>
       </w:r>
@@ -1131,13 +1568,13 @@
         <w:spacing w:after="0"/>
         <w:rPr>
           <w:b/>
-          <w:sz w:val="28"/>
-        </w:rPr>
-      </w:pPr>
-      <w:r>
-        <w:rPr>
-          <w:b/>
-          <w:sz w:val="28"/>
+          <w:sz w:val="24"/>
+        </w:rPr>
+      </w:pPr>
+      <w:r>
+        <w:rPr>
+          <w:b/>
+          <w:sz w:val="24"/>
         </w:rPr>
         <w:t>Voilà l'URL via laquelle on peut tester l'application que nous avons réalisée :</w:t>
       </w:r>
@@ -1147,7 +1584,7 @@
         <w:spacing w:after="0"/>
         <w:rPr>
           <w:b/>
-          <w:sz w:val="28"/>
+          <w:sz w:val="24"/>
         </w:rPr>
       </w:pPr>
     </w:p>
@@ -1162,14 +1599,14 @@
         <w:rPr>
           <w:b/>
           <w:color w:val="00B050"/>
-          <w:sz w:val="32"/>
+          <w:sz w:val="28"/>
         </w:rPr>
       </w:pPr>
       <w:r>
         <w:rPr>
           <w:b/>
           <w:color w:val="00B050"/>
-          <w:sz w:val="32"/>
+          <w:sz w:val="28"/>
         </w:rPr>
         <w:t>URL du dépôt git</w:t>
       </w:r>
@@ -1179,13 +1616,13 @@
         <w:spacing w:after="0"/>
         <w:rPr>
           <w:b/>
-          <w:sz w:val="28"/>
-        </w:rPr>
-      </w:pPr>
-      <w:r>
-        <w:rPr>
-          <w:b/>
-          <w:sz w:val="28"/>
+          <w:sz w:val="24"/>
+        </w:rPr>
+      </w:pPr>
+      <w:r>
+        <w:rPr>
+          <w:b/>
+          <w:sz w:val="24"/>
         </w:rPr>
         <w:t>Voilà l'URL via laquelle on peut accéder au dépôt git contenant le code de notre application :</w:t>
       </w:r>
@@ -1203,7 +1640,7 @@
           <w:rPr>
             <w:rStyle w:val="Lienhypertexte"/>
             <w:b/>
-            <w:sz w:val="28"/>
+            <w:sz w:val="24"/>
           </w:rPr>
           <w:t>git@github.com:S-Camille/undefined.git</w:t>
         </w:r>
@@ -1349,7 +1786,7 @@
                                   <w:sz w:val="40"/>
                                   <w:szCs w:val="72"/>
                                 </w:rPr>
-                                <w:t>4</w:t>
+                                <w:t>3</w:t>
                               </w:r>
                               <w:r>
                                 <w:rPr>
@@ -1429,7 +1866,7 @@
                             <w:sz w:val="40"/>
                             <w:szCs w:val="72"/>
                           </w:rPr>
-                          <w:t>4</w:t>
+                          <w:t>3</w:t>
                         </w:r>
                         <w:r>
                           <w:rPr>
@@ -1568,6 +2005,120 @@
     </w:lvl>
   </w:abstractNum>
   <w:abstractNum w:abstractNumId="1" w15:restartNumberingAfterBreak="0">
+    <w:nsid w:val="34C53175"/>
+    <w:multiLevelType w:val="hybridMultilevel"/>
+    <w:tmpl w:val="C0DC39EE"/>
+    <w:lvl w:ilvl="0" w:tplc="EE34F19A">
+      <w:start w:val="1"/>
+      <w:numFmt w:val="bullet"/>
+      <w:lvlText w:val=""/>
+      <w:lvlJc w:val="left"/>
+      <w:pPr>
+        <w:ind w:left="720" w:hanging="360"/>
+      </w:pPr>
+      <w:rPr>
+        <w:rFonts w:ascii="Symbol" w:hAnsi="Symbol" w:hint="default"/>
+        <w:color w:val="auto"/>
+      </w:rPr>
+    </w:lvl>
+    <w:lvl w:ilvl="1" w:tplc="04090003">
+      <w:start w:val="1"/>
+      <w:numFmt w:val="bullet"/>
+      <w:lvlText w:val="o"/>
+      <w:lvlJc w:val="left"/>
+      <w:pPr>
+        <w:ind w:left="1440" w:hanging="360"/>
+      </w:pPr>
+      <w:rPr>
+        <w:rFonts w:ascii="Courier New" w:hAnsi="Courier New" w:cs="Courier New" w:hint="default"/>
+      </w:rPr>
+    </w:lvl>
+    <w:lvl w:ilvl="2" w:tplc="04090005">
+      <w:start w:val="1"/>
+      <w:numFmt w:val="bullet"/>
+      <w:lvlText w:val=""/>
+      <w:lvlJc w:val="left"/>
+      <w:pPr>
+        <w:ind w:left="2160" w:hanging="360"/>
+      </w:pPr>
+      <w:rPr>
+        <w:rFonts w:ascii="Wingdings" w:hAnsi="Wingdings" w:hint="default"/>
+      </w:rPr>
+    </w:lvl>
+    <w:lvl w:ilvl="3" w:tplc="04090001">
+      <w:start w:val="1"/>
+      <w:numFmt w:val="bullet"/>
+      <w:lvlText w:val=""/>
+      <w:lvlJc w:val="left"/>
+      <w:pPr>
+        <w:ind w:left="2880" w:hanging="360"/>
+      </w:pPr>
+      <w:rPr>
+        <w:rFonts w:ascii="Symbol" w:hAnsi="Symbol" w:hint="default"/>
+      </w:rPr>
+    </w:lvl>
+    <w:lvl w:ilvl="4" w:tplc="04090003">
+      <w:start w:val="1"/>
+      <w:numFmt w:val="bullet"/>
+      <w:lvlText w:val="o"/>
+      <w:lvlJc w:val="left"/>
+      <w:pPr>
+        <w:ind w:left="3600" w:hanging="360"/>
+      </w:pPr>
+      <w:rPr>
+        <w:rFonts w:ascii="Courier New" w:hAnsi="Courier New" w:cs="Courier New" w:hint="default"/>
+      </w:rPr>
+    </w:lvl>
+    <w:lvl w:ilvl="5" w:tplc="04090005">
+      <w:start w:val="1"/>
+      <w:numFmt w:val="bullet"/>
+      <w:lvlText w:val=""/>
+      <w:lvlJc w:val="left"/>
+      <w:pPr>
+        <w:ind w:left="4320" w:hanging="360"/>
+      </w:pPr>
+      <w:rPr>
+        <w:rFonts w:ascii="Wingdings" w:hAnsi="Wingdings" w:hint="default"/>
+      </w:rPr>
+    </w:lvl>
+    <w:lvl w:ilvl="6" w:tplc="04090001">
+      <w:start w:val="1"/>
+      <w:numFmt w:val="bullet"/>
+      <w:lvlText w:val=""/>
+      <w:lvlJc w:val="left"/>
+      <w:pPr>
+        <w:ind w:left="5040" w:hanging="360"/>
+      </w:pPr>
+      <w:rPr>
+        <w:rFonts w:ascii="Symbol" w:hAnsi="Symbol" w:hint="default"/>
+      </w:rPr>
+    </w:lvl>
+    <w:lvl w:ilvl="7" w:tplc="04090003">
+      <w:start w:val="1"/>
+      <w:numFmt w:val="bullet"/>
+      <w:lvlText w:val="o"/>
+      <w:lvlJc w:val="left"/>
+      <w:pPr>
+        <w:ind w:left="5760" w:hanging="360"/>
+      </w:pPr>
+      <w:rPr>
+        <w:rFonts w:ascii="Courier New" w:hAnsi="Courier New" w:cs="Courier New" w:hint="default"/>
+      </w:rPr>
+    </w:lvl>
+    <w:lvl w:ilvl="8" w:tplc="04090005">
+      <w:start w:val="1"/>
+      <w:numFmt w:val="bullet"/>
+      <w:lvlText w:val=""/>
+      <w:lvlJc w:val="left"/>
+      <w:pPr>
+        <w:ind w:left="6480" w:hanging="360"/>
+      </w:pPr>
+      <w:rPr>
+        <w:rFonts w:ascii="Wingdings" w:hAnsi="Wingdings" w:hint="default"/>
+      </w:rPr>
+    </w:lvl>
+  </w:abstractNum>
+  <w:abstractNum w:abstractNumId="2" w15:restartNumberingAfterBreak="0">
     <w:nsid w:val="3BE90CF8"/>
     <w:multiLevelType w:val="hybridMultilevel"/>
     <w:tmpl w:val="56F0951E"/>
@@ -1657,7 +2208,19 @@
     <w:abstractNumId w:val="0"/>
   </w:num>
   <w:num w:numId="2">
+    <w:abstractNumId w:val="2"/>
+  </w:num>
+  <w:num w:numId="3">
     <w:abstractNumId w:val="1"/>
+    <w:lvlOverride w:ilvl="0"/>
+    <w:lvlOverride w:ilvl="1"/>
+    <w:lvlOverride w:ilvl="2"/>
+    <w:lvlOverride w:ilvl="3"/>
+    <w:lvlOverride w:ilvl="4"/>
+    <w:lvlOverride w:ilvl="5"/>
+    <w:lvlOverride w:ilvl="6"/>
+    <w:lvlOverride w:ilvl="7"/>
+    <w:lvlOverride w:ilvl="8"/>
   </w:num>
 </w:numbering>
 </file>

</xml_diff>